<commit_message>
Atividade Aula 18 - Logica predicados
</commit_message>
<xml_diff>
--- a/Aula_18_(27-08-2025)/Aula_18_Exercicios_Logica predicados.docx
+++ b/Aula_18_(27-08-2025)/Aula_18_Exercicios_Logica predicados.docx
@@ -126,8 +126,17 @@
                 <w:sz w:val="16"/>
                 <w:szCs w:val="16"/>
               </w:rPr>
-              <w:t>Data Analytics</w:t>
-            </w:r>
+              <w:t xml:space="preserve">Data </w:t>
+            </w:r>
+            <w:proofErr w:type="spellStart"/>
+            <w:r>
+              <w:rPr>
+                <w:sz w:val="16"/>
+                <w:szCs w:val="16"/>
+              </w:rPr>
+              <w:t>Analytics</w:t>
+            </w:r>
+            <w:proofErr w:type="spellEnd"/>
           </w:p>
         </w:tc>
         <w:tc>
@@ -600,6 +609,162 @@
                 <w:szCs w:val="16"/>
               </w:rPr>
               <w:t>Alan Diek da Silva Guimaraes</w:t>
+            </w:r>
+          </w:p>
+        </w:tc>
+      </w:tr>
+    </w:tbl>
+    <w:p/>
+    <w:tbl>
+      <w:tblPr>
+        <w:tblStyle w:val="3"/>
+        <w:tblW w:w="10196" w:type="dxa"/>
+        <w:tblInd w:w="284" w:type="dxa"/>
+        <w:tblBorders>
+          <w:top w:val="single" w:sz="8" w:space="0" w:color="000000"/>
+          <w:left w:val="single" w:sz="8" w:space="0" w:color="000000"/>
+          <w:bottom w:val="single" w:sz="8" w:space="0" w:color="000000"/>
+          <w:right w:val="single" w:sz="8" w:space="0" w:color="000000"/>
+          <w:insideH w:val="single" w:sz="8" w:space="0" w:color="000000"/>
+          <w:insideV w:val="single" w:sz="8" w:space="0" w:color="000000"/>
+        </w:tblBorders>
+        <w:tblLayout w:type="fixed"/>
+        <w:tblLook w:val="0400" w:firstRow="0" w:lastRow="0" w:firstColumn="0" w:lastColumn="0" w:noHBand="0" w:noVBand="1"/>
+      </w:tblPr>
+      <w:tblGrid>
+        <w:gridCol w:w="10196"/>
+      </w:tblGrid>
+      <w:tr>
+        <w:trPr>
+          <w:trHeight w:val="121"/>
+        </w:trPr>
+        <w:tc>
+          <w:tcPr>
+            <w:tcW w:w="10196" w:type="dxa"/>
+            <w:shd w:val="clear" w:color="auto" w:fill="DEEBF6"/>
+          </w:tcPr>
+          <w:p>
+            <w:pPr>
+              <w:spacing w:line="276" w:lineRule="auto"/>
+              <w:ind w:right="118"/>
+              <w:jc w:val="center"/>
+              <w:rPr>
+                <w:b/>
+              </w:rPr>
+            </w:pPr>
+            <w:r>
+              <w:rPr>
+                <w:b/>
+              </w:rPr>
+              <w:t>Logica predicados</w:t>
+            </w:r>
+          </w:p>
+        </w:tc>
+      </w:tr>
+    </w:tbl>
+    <w:p/>
+    <w:tbl>
+      <w:tblPr>
+        <w:tblStyle w:val="3"/>
+        <w:tblW w:w="10196" w:type="dxa"/>
+        <w:tblInd w:w="284" w:type="dxa"/>
+        <w:tblBorders>
+          <w:top w:val="single" w:sz="8" w:space="0" w:color="000000"/>
+          <w:left w:val="single" w:sz="8" w:space="0" w:color="000000"/>
+          <w:bottom w:val="single" w:sz="8" w:space="0" w:color="000000"/>
+          <w:right w:val="single" w:sz="8" w:space="0" w:color="000000"/>
+          <w:insideH w:val="single" w:sz="8" w:space="0" w:color="000000"/>
+          <w:insideV w:val="single" w:sz="8" w:space="0" w:color="000000"/>
+        </w:tblBorders>
+        <w:tblLayout w:type="fixed"/>
+        <w:tblLook w:val="0400" w:firstRow="0" w:lastRow="0" w:firstColumn="0" w:lastColumn="0" w:noHBand="0" w:noVBand="1"/>
+      </w:tblPr>
+      <w:tblGrid>
+        <w:gridCol w:w="10196"/>
+      </w:tblGrid>
+      <w:tr>
+        <w:trPr>
+          <w:trHeight w:val="121"/>
+        </w:trPr>
+        <w:tc>
+          <w:tcPr>
+            <w:tcW w:w="10196" w:type="dxa"/>
+            <w:shd w:val="clear" w:color="auto" w:fill="DEEBF6"/>
+          </w:tcPr>
+          <w:p>
+            <w:pPr>
+              <w:spacing w:line="276" w:lineRule="auto"/>
+              <w:ind w:right="118"/>
+              <w:rPr>
+                <w:bCs/>
+              </w:rPr>
+            </w:pPr>
+            <w:r>
+              <w:rPr>
+                <w:bCs/>
+                <w:szCs w:val="16"/>
+              </w:rPr>
+              <w:t xml:space="preserve"> 1. Seja o domínio Z. Avalie: </w:t>
+            </w:r>
+            <w:r>
+              <w:rPr>
+                <w:rFonts w:ascii="Cambria Math" w:hAnsi="Cambria Math" w:cs="Cambria Math"/>
+                <w:bCs/>
+                <w:szCs w:val="16"/>
+              </w:rPr>
+              <w:t>∃</w:t>
+            </w:r>
+            <w:r>
+              <w:rPr>
+                <w:bCs/>
+                <w:szCs w:val="16"/>
+              </w:rPr>
+              <w:t xml:space="preserve">x </w:t>
+            </w:r>
+            <w:r>
+              <w:rPr>
+                <w:rFonts w:ascii="Cambria Math" w:hAnsi="Cambria Math" w:cs="Cambria Math"/>
+                <w:bCs/>
+                <w:szCs w:val="16"/>
+              </w:rPr>
+              <w:t>∈</w:t>
+            </w:r>
+            <w:r>
+              <w:rPr>
+                <w:bCs/>
+                <w:szCs w:val="16"/>
+              </w:rPr>
+              <w:t xml:space="preserve"> Z, x² &lt; 0.</w:t>
+            </w:r>
+          </w:p>
+        </w:tc>
+      </w:tr>
+      <w:tr>
+        <w:trPr>
+          <w:trHeight w:val="270"/>
+        </w:trPr>
+        <w:tc>
+          <w:tcPr>
+            <w:tcW w:w="10196" w:type="dxa"/>
+          </w:tcPr>
+          <w:p>
+            <w:pPr>
+              <w:rPr>
+                <w:b/>
+                <w:bCs/>
+                <w:sz w:val="24"/>
+                <w:szCs w:val="24"/>
+              </w:rPr>
+            </w:pPr>
+            <w:r>
+              <w:rPr>
+                <w:b/>
+                <w:bCs/>
+                <w:color w:val="EE0000"/>
+                <w:sz w:val="24"/>
+                <w:szCs w:val="24"/>
+              </w:rPr>
+              <w:t>R: Falso, não existe X que elevado ao quadrado seja negativo no domínio dos números inteiros.</w:t>
             </w:r>
           </w:p>
         </w:tc>
@@ -646,130 +811,29 @@
             <w:r>
               <w:rPr>
                 <w:bCs/>
-                <w:szCs w:val="16"/>
-              </w:rPr>
-              <w:t xml:space="preserve"> 1. Seja o domínio Z. Avalie: </w:t>
-            </w:r>
+              </w:rPr>
+              <w:t xml:space="preserve"> 2. Seja o domínio Z. Avalie: </w:t>
+            </w:r>
+            <w:proofErr w:type="gramStart"/>
             <w:r>
               <w:rPr>
                 <w:rFonts w:ascii="Cambria Math" w:hAnsi="Cambria Math" w:cs="Cambria Math"/>
                 <w:bCs/>
-                <w:szCs w:val="16"/>
               </w:rPr>
               <w:t>∃</w:t>
             </w:r>
             <w:r>
               <w:rPr>
                 <w:bCs/>
-                <w:szCs w:val="16"/>
-              </w:rPr>
-              <w:t xml:space="preserve">x </w:t>
-            </w:r>
-            <w:r>
-              <w:rPr>
-                <w:rFonts w:ascii="Cambria Math" w:hAnsi="Cambria Math" w:cs="Cambria Math"/>
-                <w:bCs/>
-                <w:szCs w:val="16"/>
-              </w:rPr>
-              <w:t>∈</w:t>
-            </w:r>
-            <w:r>
-              <w:rPr>
-                <w:bCs/>
-                <w:szCs w:val="16"/>
-              </w:rPr>
-              <w:t xml:space="preserve"> Z, x² &lt; 0.</w:t>
-            </w:r>
-          </w:p>
-        </w:tc>
-      </w:tr>
-      <w:tr>
-        <w:trPr>
-          <w:trHeight w:val="270"/>
-        </w:trPr>
-        <w:tc>
-          <w:tcPr>
-            <w:tcW w:w="10196" w:type="dxa"/>
-          </w:tcPr>
-          <w:p>
-            <w:pPr>
-              <w:rPr>
-                <w:b/>
-                <w:bCs/>
-                <w:sz w:val="24"/>
-                <w:szCs w:val="24"/>
-              </w:rPr>
-            </w:pPr>
-            <w:r>
-              <w:rPr>
-                <w:b/>
-                <w:bCs/>
-                <w:color w:val="EE0000"/>
-                <w:sz w:val="24"/>
-                <w:szCs w:val="24"/>
-              </w:rPr>
-              <w:t>R: Falso, não existe X que elevado ao quadrado seja negativo no domínio dos números inteiros.</w:t>
-            </w:r>
-          </w:p>
-        </w:tc>
-      </w:tr>
-    </w:tbl>
-    <w:p/>
-    <w:p/>
-    <w:tbl>
-      <w:tblPr>
-        <w:tblStyle w:val="3"/>
-        <w:tblW w:w="10196" w:type="dxa"/>
-        <w:tblInd w:w="284" w:type="dxa"/>
-        <w:tblBorders>
-          <w:top w:val="single" w:sz="8" w:space="0" w:color="000000"/>
-          <w:left w:val="single" w:sz="8" w:space="0" w:color="000000"/>
-          <w:bottom w:val="single" w:sz="8" w:space="0" w:color="000000"/>
-          <w:right w:val="single" w:sz="8" w:space="0" w:color="000000"/>
-          <w:insideH w:val="single" w:sz="8" w:space="0" w:color="000000"/>
-          <w:insideV w:val="single" w:sz="8" w:space="0" w:color="000000"/>
-        </w:tblBorders>
-        <w:tblLayout w:type="fixed"/>
-        <w:tblLook w:val="0400" w:firstRow="0" w:lastRow="0" w:firstColumn="0" w:lastColumn="0" w:noHBand="0" w:noVBand="1"/>
-      </w:tblPr>
-      <w:tblGrid>
-        <w:gridCol w:w="10196"/>
-      </w:tblGrid>
-      <w:tr>
-        <w:trPr>
-          <w:trHeight w:val="121"/>
-        </w:trPr>
-        <w:tc>
-          <w:tcPr>
-            <w:tcW w:w="10196" w:type="dxa"/>
-            <w:shd w:val="clear" w:color="auto" w:fill="DEEBF6"/>
-          </w:tcPr>
-          <w:p>
-            <w:pPr>
-              <w:spacing w:line="276" w:lineRule="auto"/>
-              <w:ind w:right="118"/>
-              <w:rPr>
-                <w:bCs/>
-              </w:rPr>
-            </w:pPr>
-            <w:r>
-              <w:rPr>
-                <w:bCs/>
-              </w:rPr>
-              <w:t xml:space="preserve"> 2. Seja o domínio Z. Avalie: </w:t>
-            </w:r>
-            <w:r>
-              <w:rPr>
-                <w:rFonts w:ascii="Cambria Math" w:hAnsi="Cambria Math" w:cs="Cambria Math"/>
-                <w:bCs/>
-              </w:rPr>
-              <w:t>∃</w:t>
-            </w:r>
-            <w:r>
-              <w:rPr>
-                <w:bCs/>
-              </w:rPr>
-              <w:t xml:space="preserve">!x </w:t>
+              </w:rPr>
+              <w:t>!x</w:t>
+            </w:r>
+            <w:proofErr w:type="gramEnd"/>
+            <w:r>
+              <w:rPr>
+                <w:bCs/>
+              </w:rPr>
+              <w:t xml:space="preserve"> </w:t>
             </w:r>
             <w:r>
               <w:rPr>
@@ -1078,8 +1142,19 @@
                 <w:szCs w:val="24"/>
               </w:rPr>
               <w:softHyphen/>
+            </w:r>
+            <w:proofErr w:type="gramStart"/>
+            <w:r>
+              <w:rPr>
+                <w:b/>
+                <w:bCs/>
+                <w:color w:val="EE0000"/>
+                <w:sz w:val="24"/>
+                <w:szCs w:val="24"/>
+              </w:rPr>
               <w:t>¬(</w:t>
             </w:r>
+            <w:proofErr w:type="gramEnd"/>
             <w:r>
               <w:rPr>
                 <w:rFonts w:ascii="Cambria Math" w:hAnsi="Cambria Math" w:cs="Cambria Math"/>
@@ -2120,7 +2195,6 @@
               <w:ind w:right="118"/>
             </w:pPr>
             <w:r>
-              <w:lastRenderedPageBreak/>
               <w:t xml:space="preserve">8. Seja o domínio Z. Avalie: </w:t>
             </w:r>
             <w:r>
@@ -4742,11 +4816,12 @@
 </file>
 
 <file path=customXml/item1.xml><?xml version="1.0" encoding="utf-8"?>
-<p:properties xmlns:p="http://schemas.microsoft.com/office/2006/metadata/properties" xmlns:xsi="http://www.w3.org/2001/XMLSchema-instance" xmlns:pc="http://schemas.microsoft.com/office/infopath/2007/PartnerControls">
-  <documentManagement>
-    <_activity xmlns="fd8f4a4f-6408-4960-af95-3f98ea0cecb5" xsi:nil="true"/>
-  </documentManagement>
-</p:properties>
+<?mso-contentType ?>
+<FormTemplates xmlns="http://schemas.microsoft.com/sharepoint/v3/contenttype/forms">
+  <Display>DocumentLibraryForm</Display>
+  <Edit>DocumentLibraryForm</Edit>
+  <New>DocumentLibraryForm</New>
+</FormTemplates>
 </file>
 
 <file path=customXml/item2.xml><?xml version="1.0" encoding="utf-8"?>
@@ -4944,20 +5019,17 @@
 </file>
 
 <file path=customXml/item3.xml><?xml version="1.0" encoding="utf-8"?>
-<?mso-contentType ?>
-<FormTemplates xmlns="http://schemas.microsoft.com/sharepoint/v3/contenttype/forms">
-  <Display>DocumentLibraryForm</Display>
-  <Edit>DocumentLibraryForm</Edit>
-  <New>DocumentLibraryForm</New>
-</FormTemplates>
+<p:properties xmlns:p="http://schemas.microsoft.com/office/2006/metadata/properties" xmlns:xsi="http://www.w3.org/2001/XMLSchema-instance" xmlns:pc="http://schemas.microsoft.com/office/infopath/2007/PartnerControls">
+  <documentManagement>
+    <_activity xmlns="fd8f4a4f-6408-4960-af95-3f98ea0cecb5" xsi:nil="true"/>
+  </documentManagement>
+</p:properties>
 </file>
 
 <file path=customXml/itemProps1.xml><?xml version="1.0" encoding="utf-8"?>
-<ds:datastoreItem xmlns:ds="http://schemas.openxmlformats.org/officeDocument/2006/customXml" ds:itemID="{A33E2534-233C-49EF-B756-FBE5BBBBDBC1}">
+<ds:datastoreItem xmlns:ds="http://schemas.openxmlformats.org/officeDocument/2006/customXml" ds:itemID="{B821EFD9-F0B0-4F15-A721-B742481C3803}">
   <ds:schemaRefs>
-    <ds:schemaRef ds:uri="http://schemas.microsoft.com/office/2006/metadata/properties"/>
-    <ds:schemaRef ds:uri="http://schemas.microsoft.com/office/infopath/2007/PartnerControls"/>
-    <ds:schemaRef ds:uri="fd8f4a4f-6408-4960-af95-3f98ea0cecb5"/>
+    <ds:schemaRef ds:uri="http://schemas.microsoft.com/sharepoint/v3/contenttype/forms"/>
   </ds:schemaRefs>
 </ds:datastoreItem>
 </file>
@@ -4981,9 +5053,11 @@
 </file>
 
 <file path=customXml/itemProps3.xml><?xml version="1.0" encoding="utf-8"?>
-<ds:datastoreItem xmlns:ds="http://schemas.openxmlformats.org/officeDocument/2006/customXml" ds:itemID="{B821EFD9-F0B0-4F15-A721-B742481C3803}">
+<ds:datastoreItem xmlns:ds="http://schemas.openxmlformats.org/officeDocument/2006/customXml" ds:itemID="{A33E2534-233C-49EF-B756-FBE5BBBBDBC1}">
   <ds:schemaRefs>
-    <ds:schemaRef ds:uri="http://schemas.microsoft.com/sharepoint/v3/contenttype/forms"/>
+    <ds:schemaRef ds:uri="http://schemas.microsoft.com/office/2006/metadata/properties"/>
+    <ds:schemaRef ds:uri="http://schemas.microsoft.com/office/infopath/2007/PartnerControls"/>
+    <ds:schemaRef ds:uri="fd8f4a4f-6408-4960-af95-3f98ea0cecb5"/>
   </ds:schemaRefs>
 </ds:datastoreItem>
 </file>
</xml_diff>